<commit_message>
pushing mod 2 & updates
</commit_message>
<xml_diff>
--- a/module-1/module-1.1-db-csd380-devops.docx
+++ b/module-1/module-1.1-db-csd380-devops.docx
@@ -955,11 +955,335 @@
     </w:p>
     <w:p>
       <w:pPr>
-        <w:rPr>
-          <w:rFonts w:ascii="Arial" w:hAnsi="Arial" w:cs="Arial"/>
-          <w:color w:val="000000" w:themeColor="text1"/>
-        </w:rPr>
-      </w:pPr>
+        <w:ind w:firstLine="0"/>
+        <w:rPr>
+          <w:rFonts w:ascii="Arial" w:eastAsia="Times New Roman" w:hAnsi="Arial" w:cs="Arial"/>
+          <w:color w:val="000000" w:themeColor="text1"/>
+          <w:kern w:val="0"/>
+          <w14:ligatures w14:val="none"/>
+        </w:rPr>
+      </w:pPr>
+    </w:p>
+    <w:p>
+      <w:pPr>
+        <w:ind w:firstLine="0"/>
+        <w:rPr>
+          <w:rFonts w:ascii="Arial" w:eastAsia="Times New Roman" w:hAnsi="Arial" w:cs="Arial"/>
+          <w:color w:val="000000" w:themeColor="text1"/>
+          <w:kern w:val="0"/>
+          <w14:ligatures w14:val="none"/>
+        </w:rPr>
+      </w:pPr>
+      <w:r>
+        <w:rPr>
+          <w:rFonts w:ascii="Arial" w:eastAsia="Times New Roman" w:hAnsi="Arial" w:cs="Arial"/>
+          <w:color w:val="000000" w:themeColor="text1"/>
+          <w:kern w:val="0"/>
+          <w14:ligatures w14:val="none"/>
+        </w:rPr>
+        <w:t xml:space="preserve">Hey, Arely! I think you did a fantastic job describing the DevOps principle, Limit work in process. </w:t>
+      </w:r>
+      <w:r>
+        <w:rPr>
+          <w:rFonts w:ascii="Arial" w:eastAsia="Times New Roman" w:hAnsi="Arial" w:cs="Arial"/>
+          <w:color w:val="000000" w:themeColor="text1"/>
+          <w:kern w:val="0"/>
+          <w14:ligatures w14:val="none"/>
+        </w:rPr>
+        <w:t>I think WIP is a very important principle. Things tend to go bad</w:t>
+      </w:r>
+      <w:r>
+        <w:rPr>
+          <w:rFonts w:ascii="Arial" w:eastAsia="Times New Roman" w:hAnsi="Arial" w:cs="Arial"/>
+          <w:color w:val="000000" w:themeColor="text1"/>
+          <w:kern w:val="0"/>
+          <w14:ligatures w14:val="none"/>
+        </w:rPr>
+        <w:t>,</w:t>
+      </w:r>
+      <w:r>
+        <w:rPr>
+          <w:rFonts w:ascii="Arial" w:eastAsia="Times New Roman" w:hAnsi="Arial" w:cs="Arial"/>
+          <w:color w:val="000000" w:themeColor="text1"/>
+          <w:kern w:val="0"/>
+          <w14:ligatures w14:val="none"/>
+        </w:rPr>
+        <w:t xml:space="preserve"> or elements get neglected</w:t>
+      </w:r>
+      <w:r>
+        <w:rPr>
+          <w:rFonts w:ascii="Arial" w:eastAsia="Times New Roman" w:hAnsi="Arial" w:cs="Arial"/>
+          <w:color w:val="000000" w:themeColor="text1"/>
+          <w:kern w:val="0"/>
+          <w14:ligatures w14:val="none"/>
+        </w:rPr>
+        <w:t>,</w:t>
+      </w:r>
+      <w:r>
+        <w:rPr>
+          <w:rFonts w:ascii="Arial" w:eastAsia="Times New Roman" w:hAnsi="Arial" w:cs="Arial"/>
+          <w:color w:val="000000" w:themeColor="text1"/>
+          <w:kern w:val="0"/>
+          <w14:ligatures w14:val="none"/>
+        </w:rPr>
+        <w:t xml:space="preserve"> when we </w:t>
+      </w:r>
+      <w:r>
+        <w:rPr>
+          <w:rFonts w:ascii="Arial" w:eastAsia="Times New Roman" w:hAnsi="Arial" w:cs="Arial"/>
+          <w:color w:val="000000" w:themeColor="text1"/>
+          <w:kern w:val="0"/>
+          <w14:ligatures w14:val="none"/>
+        </w:rPr>
+        <w:t>tackle</w:t>
+      </w:r>
+      <w:r>
+        <w:rPr>
+          <w:rFonts w:ascii="Arial" w:eastAsia="Times New Roman" w:hAnsi="Arial" w:cs="Arial"/>
+          <w:color w:val="000000" w:themeColor="text1"/>
+          <w:kern w:val="0"/>
+          <w14:ligatures w14:val="none"/>
+        </w:rPr>
+        <w:t xml:space="preserve"> multiple tasks at once. That is why delegating tasks that are easy for developers to tackle is vital. The articles you included from Atlassian and </w:t>
+      </w:r>
+      <w:proofErr w:type="spellStart"/>
+      <w:r>
+        <w:rPr>
+          <w:rFonts w:ascii="Arial" w:eastAsia="Times New Roman" w:hAnsi="Arial" w:cs="Arial"/>
+          <w:color w:val="000000" w:themeColor="text1"/>
+          <w:kern w:val="0"/>
+          <w14:ligatures w14:val="none"/>
+        </w:rPr>
+        <w:t>DZone</w:t>
+      </w:r>
+      <w:proofErr w:type="spellEnd"/>
+      <w:r>
+        <w:rPr>
+          <w:rFonts w:ascii="Arial" w:eastAsia="Times New Roman" w:hAnsi="Arial" w:cs="Arial"/>
+          <w:color w:val="000000" w:themeColor="text1"/>
+          <w:kern w:val="0"/>
+          <w14:ligatures w14:val="none"/>
+        </w:rPr>
+        <w:t xml:space="preserve"> seemed very informative. I </w:t>
+      </w:r>
+      <w:proofErr w:type="gramStart"/>
+      <w:r>
+        <w:rPr>
+          <w:rFonts w:ascii="Arial" w:eastAsia="Times New Roman" w:hAnsi="Arial" w:cs="Arial"/>
+          <w:color w:val="000000" w:themeColor="text1"/>
+          <w:kern w:val="0"/>
+          <w14:ligatures w14:val="none"/>
+        </w:rPr>
+        <w:t>definitely</w:t>
+      </w:r>
+      <w:r>
+        <w:rPr>
+          <w:rFonts w:ascii="Arial" w:eastAsia="Times New Roman" w:hAnsi="Arial" w:cs="Arial"/>
+          <w:color w:val="000000" w:themeColor="text1"/>
+          <w:kern w:val="0"/>
+          <w14:ligatures w14:val="none"/>
+        </w:rPr>
+        <w:t xml:space="preserve"> agree</w:t>
+      </w:r>
+      <w:proofErr w:type="gramEnd"/>
+      <w:r>
+        <w:rPr>
+          <w:rFonts w:ascii="Arial" w:eastAsia="Times New Roman" w:hAnsi="Arial" w:cs="Arial"/>
+          <w:color w:val="000000" w:themeColor="text1"/>
+          <w:kern w:val="0"/>
+          <w14:ligatures w14:val="none"/>
+        </w:rPr>
+        <w:t xml:space="preserve"> with the sen</w:t>
+      </w:r>
+      <w:r>
+        <w:rPr>
+          <w:rFonts w:ascii="Arial" w:eastAsia="Times New Roman" w:hAnsi="Arial" w:cs="Arial"/>
+          <w:color w:val="000000" w:themeColor="text1"/>
+          <w:kern w:val="0"/>
+          <w14:ligatures w14:val="none"/>
+        </w:rPr>
+        <w:t>ti</w:t>
+      </w:r>
+      <w:r>
+        <w:rPr>
+          <w:rFonts w:ascii="Arial" w:eastAsia="Times New Roman" w:hAnsi="Arial" w:cs="Arial"/>
+          <w:color w:val="000000" w:themeColor="text1"/>
+          <w:kern w:val="0"/>
+          <w14:ligatures w14:val="none"/>
+        </w:rPr>
+        <w:t>ment that teams start to lose focus when they are overcommitted. It can be difficult and dau</w:t>
+      </w:r>
+      <w:r>
+        <w:rPr>
+          <w:rFonts w:ascii="Arial" w:eastAsia="Times New Roman" w:hAnsi="Arial" w:cs="Arial"/>
+          <w:color w:val="000000" w:themeColor="text1"/>
+          <w:kern w:val="0"/>
+          <w14:ligatures w14:val="none"/>
+        </w:rPr>
+        <w:t>nting to complete</w:t>
+      </w:r>
+      <w:r>
+        <w:rPr>
+          <w:rFonts w:ascii="Arial" w:eastAsia="Times New Roman" w:hAnsi="Arial" w:cs="Arial"/>
+          <w:color w:val="000000" w:themeColor="text1"/>
+          <w:kern w:val="0"/>
+          <w14:ligatures w14:val="none"/>
+        </w:rPr>
+        <w:t xml:space="preserve"> a task knowing there are several more that need to be completed </w:t>
+      </w:r>
+      <w:r>
+        <w:rPr>
+          <w:rFonts w:ascii="Arial" w:eastAsia="Times New Roman" w:hAnsi="Arial" w:cs="Arial"/>
+          <w:color w:val="000000" w:themeColor="text1"/>
+          <w:kern w:val="0"/>
+          <w14:ligatures w14:val="none"/>
+        </w:rPr>
+        <w:t>quickly.</w:t>
+      </w:r>
+    </w:p>
+    <w:p>
+      <w:pPr>
+        <w:ind w:firstLine="0"/>
+        <w:rPr>
+          <w:rFonts w:ascii="Arial" w:eastAsia="Times New Roman" w:hAnsi="Arial" w:cs="Arial"/>
+          <w:color w:val="000000" w:themeColor="text1"/>
+          <w:kern w:val="0"/>
+          <w14:ligatures w14:val="none"/>
+        </w:rPr>
+      </w:pPr>
+    </w:p>
+    <w:p>
+      <w:pPr>
+        <w:ind w:firstLine="0"/>
+        <w:rPr>
+          <w:rFonts w:ascii="Arial" w:eastAsia="Times New Roman" w:hAnsi="Arial" w:cs="Arial"/>
+          <w:color w:val="000000" w:themeColor="text1"/>
+          <w:kern w:val="0"/>
+          <w14:ligatures w14:val="none"/>
+        </w:rPr>
+      </w:pPr>
+    </w:p>
+    <w:p>
+      <w:pPr>
+        <w:ind w:firstLine="0"/>
+        <w:rPr>
+          <w:rFonts w:ascii="Arial" w:eastAsia="Times New Roman" w:hAnsi="Arial" w:cs="Arial"/>
+          <w:color w:val="000000" w:themeColor="text1"/>
+          <w:kern w:val="0"/>
+          <w14:ligatures w14:val="none"/>
+        </w:rPr>
+      </w:pPr>
+      <w:r>
+        <w:rPr>
+          <w:rFonts w:ascii="Arial" w:eastAsia="Times New Roman" w:hAnsi="Arial" w:cs="Arial"/>
+          <w:color w:val="000000" w:themeColor="text1"/>
+          <w:kern w:val="0"/>
+          <w14:ligatures w14:val="none"/>
+        </w:rPr>
+        <w:t xml:space="preserve">Hello, Colton! I really enjoyed reading your post for this week. I think you did a great job summarizing the article's major points from Planview and Atlassian. I really enjoy the information I can find on Atlassian. It has really helped me when I have struggled to understand a concept. I have never used Planview before, but based on your summary, I foresee utilizing it. I completely agree that the reduction of context switching is the most beneficial. When you focus completely on one task, it is quicker to get done since you do not have to jump back in later. </w:t>
+      </w:r>
+    </w:p>
+    <w:p>
+      <w:pPr>
+        <w:ind w:firstLine="0"/>
+        <w:rPr>
+          <w:rFonts w:ascii="Arial" w:eastAsia="Times New Roman" w:hAnsi="Arial" w:cs="Arial"/>
+          <w:color w:val="000000" w:themeColor="text1"/>
+          <w:kern w:val="0"/>
+          <w14:ligatures w14:val="none"/>
+        </w:rPr>
+      </w:pPr>
+    </w:p>
+    <w:p>
+      <w:pPr>
+        <w:ind w:firstLine="0"/>
+        <w:rPr>
+          <w:rFonts w:ascii="Arial" w:eastAsia="Times New Roman" w:hAnsi="Arial" w:cs="Arial"/>
+          <w:color w:val="000000" w:themeColor="text1"/>
+          <w:kern w:val="0"/>
+          <w14:ligatures w14:val="none"/>
+        </w:rPr>
+      </w:pPr>
+    </w:p>
+    <w:p>
+      <w:pPr>
+        <w:ind w:firstLine="0"/>
+        <w:rPr>
+          <w:rFonts w:ascii="Arial" w:eastAsia="Times New Roman" w:hAnsi="Arial" w:cs="Arial"/>
+          <w:color w:val="000000" w:themeColor="text1"/>
+          <w:kern w:val="0"/>
+          <w14:ligatures w14:val="none"/>
+        </w:rPr>
+      </w:pPr>
+      <w:r>
+        <w:rPr>
+          <w:rFonts w:ascii="Arial" w:eastAsia="Times New Roman" w:hAnsi="Arial" w:cs="Arial"/>
+          <w:color w:val="000000" w:themeColor="text1"/>
+          <w:kern w:val="0"/>
+          <w14:ligatures w14:val="none"/>
+        </w:rPr>
+        <w:t xml:space="preserve">Hey there, Truman! Your post for this module was very well said. I like how you decided to define what enabling optimization for downstream work centers is before diving into the articles. It provides a good basis for comparing which points are the most important in the articles you selected from </w:t>
+      </w:r>
+      <w:proofErr w:type="spellStart"/>
+      <w:r>
+        <w:rPr>
+          <w:rFonts w:ascii="Arial" w:eastAsia="Times New Roman" w:hAnsi="Arial" w:cs="Arial"/>
+          <w:color w:val="000000" w:themeColor="text1"/>
+          <w:kern w:val="0"/>
+          <w14:ligatures w14:val="none"/>
+        </w:rPr>
+        <w:t>Sonatype</w:t>
+      </w:r>
+      <w:proofErr w:type="spellEnd"/>
+      <w:r>
+        <w:rPr>
+          <w:rFonts w:ascii="Arial" w:eastAsia="Times New Roman" w:hAnsi="Arial" w:cs="Arial"/>
+          <w:color w:val="000000" w:themeColor="text1"/>
+          <w:kern w:val="0"/>
+          <w14:ligatures w14:val="none"/>
+        </w:rPr>
+        <w:t xml:space="preserve"> and Remote Programmer. Every time I have ever been given a task that someone was doing before me, I have always had many questions, since people can do the same thing so differently. </w:t>
+      </w:r>
+      <w:proofErr w:type="gramStart"/>
+      <w:r>
+        <w:rPr>
+          <w:rFonts w:ascii="Arial" w:eastAsia="Times New Roman" w:hAnsi="Arial" w:cs="Arial"/>
+          <w:color w:val="000000" w:themeColor="text1"/>
+          <w:kern w:val="0"/>
+          <w14:ligatures w14:val="none"/>
+        </w:rPr>
+        <w:t>So</w:t>
+      </w:r>
+      <w:proofErr w:type="gramEnd"/>
+      <w:r>
+        <w:rPr>
+          <w:rFonts w:ascii="Arial" w:eastAsia="Times New Roman" w:hAnsi="Arial" w:cs="Arial"/>
+          <w:color w:val="000000" w:themeColor="text1"/>
+          <w:kern w:val="0"/>
+          <w14:ligatures w14:val="none"/>
+        </w:rPr>
+        <w:t xml:space="preserve"> I </w:t>
+      </w:r>
+      <w:proofErr w:type="gramStart"/>
+      <w:r>
+        <w:rPr>
+          <w:rFonts w:ascii="Arial" w:eastAsia="Times New Roman" w:hAnsi="Arial" w:cs="Arial"/>
+          <w:color w:val="000000" w:themeColor="text1"/>
+          <w:kern w:val="0"/>
+          <w14:ligatures w14:val="none"/>
+        </w:rPr>
+        <w:t>definitely agree</w:t>
+      </w:r>
+      <w:proofErr w:type="gramEnd"/>
+      <w:r>
+        <w:rPr>
+          <w:rFonts w:ascii="Arial" w:eastAsia="Times New Roman" w:hAnsi="Arial" w:cs="Arial"/>
+          <w:color w:val="000000" w:themeColor="text1"/>
+          <w:kern w:val="0"/>
+          <w14:ligatures w14:val="none"/>
+        </w:rPr>
+        <w:t xml:space="preserve"> that enabling optimization for downstream work centers is vital if you want to run efficiently. </w:t>
+      </w:r>
     </w:p>
     <w:sectPr>
       <w:pgSz w:w="12240" w:h="15840"/>

</xml_diff>